<commit_message>
Update Modul Praktikum Alpro 20.docx
</commit_message>
<xml_diff>
--- a/Modul Praktikum Alpro 20.docx
+++ b/Modul Praktikum Alpro 20.docx
@@ -4097,7 +4097,13 @@
         </w:numPr>
       </w:pPr>
       <w:r>
-        <w:t>Dapat menggunakan salah satu Text Editor untuk bahasa python</w:t>
+        <w:t>Dapat menggunakan s</w:t>
+      </w:r>
+      <w:r>
+        <w:t xml:space="preserve">alah satu IDE </w:t>
+      </w:r>
+      <w:r>
+        <w:t>untuk bahasa python</w:t>
       </w:r>
       <w:r>
         <w:t>.</w:t>
@@ -4152,13 +4158,7 @@
         </w:rPr>
       </w:pPr>
       <w:r>
-        <w:t>﻿Python dikembangkan oleh Guido van Rossum</w:t>
-      </w:r>
-      <w:r>
-        <w:t xml:space="preserve"> </w:t>
-      </w:r>
-      <w:r>
-        <w:t xml:space="preserve">pada tahun 1990 di CWI, Amsterdam </w:t>
+        <w:t xml:space="preserve">﻿Python dikembangkan oleh Guido van Rossum pada tahun 1990 di CWI, Amsterdam </w:t>
       </w:r>
       <w:r>
         <w:rPr>
@@ -4475,14 +4475,7 @@
           <w:rFonts w:asciiTheme="minorHAnsi" w:hAnsiTheme="minorHAnsi" w:cstheme="minorHAnsi"/>
           <w:color w:val="000000" w:themeColor="text1"/>
         </w:rPr>
-        <w:t>yang juga menjadi fitur pada beberapa bahasa pemrograman modern lainnya, di antaranya Java dan C#.</w:t>
-      </w:r>
-      <w:r>
-        <w:rPr>
-          <w:rFonts w:asciiTheme="minorHAnsi" w:hAnsiTheme="minorHAnsi" w:cstheme="minorHAnsi"/>
-          <w:color w:val="000000" w:themeColor="text1"/>
-        </w:rPr>
-        <w:t xml:space="preserve"> </w:t>
+        <w:t xml:space="preserve">yang juga menjadi fitur pada beberapa bahasa pemrograman modern lainnya, di antaranya Java dan C#. </w:t>
       </w:r>
     </w:p>
     <w:p>
@@ -4499,21 +4492,7 @@
           <w:rFonts w:asciiTheme="minorHAnsi" w:hAnsiTheme="minorHAnsi" w:cstheme="minorHAnsi"/>
           <w:color w:val="000000" w:themeColor="text1"/>
         </w:rPr>
-        <w:t xml:space="preserve">Python 3.0 adalah versi perubahan mayor yang dirilis pada Desember 2008. Beberapa sintaksis/statement yang sebelumnya berjalan di versi 2.x, kini tidak lagi berjalan. </w:t>
-      </w:r>
-      <w:r>
-        <w:rPr>
-          <w:rFonts w:asciiTheme="minorHAnsi" w:hAnsiTheme="minorHAnsi" w:cstheme="minorHAnsi"/>
-          <w:color w:val="000000" w:themeColor="text1"/>
-        </w:rPr>
-        <w:t>C</w:t>
-      </w:r>
-      <w:r>
-        <w:rPr>
-          <w:rFonts w:asciiTheme="minorHAnsi" w:hAnsiTheme="minorHAnsi" w:cstheme="minorHAnsi"/>
-          <w:color w:val="000000" w:themeColor="text1"/>
-        </w:rPr>
-        <w:t>ontohnya, fungsi print yang sebelumnya adalah statement di python 2.x, menjadi function di python 3.x.</w:t>
+        <w:t>Python 3.0 adalah versi perubahan mayor yang dirilis pada Desember 2008. Beberapa sintaksis/statement yang sebelumnya berjalan di versi 2.x, kini tidak lagi berjalan. Contohnya, fungsi print yang sebelumnya adalah statement di python 2.x, menjadi function di python 3.x.</w:t>
       </w:r>
     </w:p>
     <w:p>
@@ -4845,6 +4824,18 @@
       </w:r>
     </w:p>
     <w:p>
+      <w:pPr>
+        <w:pStyle w:val="ListParagraph"/>
+        <w:numPr>
+          <w:ilvl w:val="0"/>
+          <w:numId w:val="12"/>
+        </w:numPr>
+      </w:pPr>
+      <w:r>
+        <w:t>Dijalankan melalui IDE berbasis browser</w:t>
+      </w:r>
+    </w:p>
+    <w:p>
       <w:r>
         <w:t>Pada praktikum ini kita akan menggunakan Visual Studio Code dalam pengembangan program python</w:t>
       </w:r>
@@ -4860,22 +4851,35 @@
         <w:ind w:left="709"/>
       </w:pPr>
       <w:r>
-        <w:t>Visual Studio Code</w:t>
-      </w:r>
-    </w:p>
-    <w:p>
-      <w:r>
-        <w:t xml:space="preserve">Visual studio code merupakan aplikasi editor berbasis open source yang dikembangkan oleh Microsoft. Beberapa fitur yang dimiliki antara lain debugging, syntax highlighting, code completion, snippets, code refactoring dan Git. Visual Studio Code dapat digunakan pada hampir semua bahasa pemrograman seperti Java, HTML, Javascript, PHP hingga python. </w:t>
-      </w:r>
-    </w:p>
-    <w:p>
-      <w:r>
-        <w:t>Visual Studio Code memiliki dukungan terhadap berbagai macam extension sehingga kita dapat menambahkan fitur-fitur baru yang secara bawaan belum tersedia. Seperti halnya untuk penggunaan dalam pengembangan python, kita perlu menginstall extension python terlebih dahulu agar lebih nyaman dalam menggunakan editor ini.</w:t>
-      </w:r>
-    </w:p>
-    <w:p>
-      <w:r>
-        <w:t>Berdasar survey yang dilakukan oleh Stack Overflow pada tahun 2019, Visual Studio Code menjadi tool paling populer yang digunakan oleh 50% lebih dari 87.317 programmer dari seluruh dunia.</w:t>
+        <w:t>PyCharm</w:t>
+      </w:r>
+    </w:p>
+    <w:p>
+      <w:r>
+        <w:t>PyCharm merupakan IDE yang digunakan khusus untuk pengembangan aplikasi menggunakan bahasa Python. PyCharm dikembangkan oleh perusahaan bernama Jetbrains</w:t>
+      </w:r>
+      <w:r>
+        <w:t>, perusahaan yang juga membuat beberapa IDE lain seperti Intelij Idea dan Android Studio</w:t>
+      </w:r>
+      <w:r>
+        <w:t>. Beberapa fitur dari PyCharm antara lain code analysis, graphical debugger, version control system, hingga support pengembangan web melalui Django.</w:t>
+      </w:r>
+    </w:p>
+    <w:p>
+      <w:r>
+        <w:t xml:space="preserve">PyCharm merupakan IDE yang dapat berjalan di Windows, macOS dan Linux. Tersedia dua versi yang dapat digunakan. Versi Professional </w:t>
+      </w:r>
+      <w:r>
+        <w:t xml:space="preserve">dengan </w:t>
+      </w:r>
+      <w:r>
+        <w:t>harga</w:t>
+      </w:r>
+      <w:r>
+        <w:t xml:space="preserve"> mulai</w:t>
+      </w:r>
+      <w:r>
+        <w:t xml:space="preserve"> $199 pertahun dan versi Community yang dapat digunakan secara gratis.</w:t>
       </w:r>
     </w:p>
     <w:p/>
@@ -4902,7 +4906,16 @@
         <w:ind w:left="709"/>
       </w:pPr>
       <w:r>
-        <w:t>Kegiatan 1 : Instalasi Python</w:t>
+        <w:t xml:space="preserve">Kegiatan 1 : </w:t>
+      </w:r>
+      <w:r>
+        <w:t xml:space="preserve">Menjalankan </w:t>
+      </w:r>
+      <w:r>
+        <w:t>Python</w:t>
+      </w:r>
+      <w:r>
+        <w:t xml:space="preserve"> mode interaktif</w:t>
       </w:r>
     </w:p>
     <w:p>
@@ -4937,7 +4950,6 @@
         </w:numPr>
       </w:pPr>
       <w:r>
-        <w:lastRenderedPageBreak/>
         <w:t xml:space="preserve">Setelah file selesai diunduh kemudian lakukan instalasi. Pastikan mencentang </w:t>
       </w:r>
       <w:r>
@@ -4950,11 +4962,141 @@
       <w:r>
         <w:t xml:space="preserve"> untuk menambahkan python dalam Environment Variables. </w:t>
       </w:r>
-      <w:r>
-        <w:rPr>
-          <w:highlight w:val="yellow"/>
-        </w:rPr>
-        <w:t>Gambar</w:t>
+    </w:p>
+    <w:p>
+      <w:pPr>
+        <w:pStyle w:val="ListParagraph"/>
+      </w:pPr>
+      <w:r>
+        <w:rPr>
+          <w:noProof/>
+        </w:rPr>
+        <w:lastRenderedPageBreak/>
+        <w:drawing>
+          <wp:inline distT="0" distB="0" distL="0" distR="0" wp14:anchorId="31C7FABB" wp14:editId="5235B258">
+            <wp:extent cx="5130062" cy="3203575"/>
+            <wp:effectExtent l="0" t="0" r="1270" b="0"/>
+            <wp:docPr id="9" name="Picture 9"/>
+            <wp:cNvGraphicFramePr>
+              <a:graphicFrameLocks xmlns:a="http://schemas.openxmlformats.org/drawingml/2006/main" noChangeAspect="1"/>
+            </wp:cNvGraphicFramePr>
+            <a:graphic xmlns:a="http://schemas.openxmlformats.org/drawingml/2006/main">
+              <a:graphicData uri="http://schemas.openxmlformats.org/drawingml/2006/picture">
+                <pic:pic xmlns:pic="http://schemas.openxmlformats.org/drawingml/2006/picture">
+                  <pic:nvPicPr>
+                    <pic:cNvPr id="9" name="Picture 9"/>
+                    <pic:cNvPicPr/>
+                  </pic:nvPicPr>
+                  <pic:blipFill>
+                    <a:blip r:embed="rId20">
+                      <a:extLst>
+                        <a:ext uri="{28A0092B-C50C-407E-A947-70E740481C1C}">
+                          <a14:useLocalDpi xmlns:a14="http://schemas.microsoft.com/office/drawing/2010/main" val="0"/>
+                        </a:ext>
+                      </a:extLst>
+                    </a:blip>
+                    <a:stretch>
+                      <a:fillRect/>
+                    </a:stretch>
+                  </pic:blipFill>
+                  <pic:spPr>
+                    <a:xfrm>
+                      <a:off x="0" y="0"/>
+                      <a:ext cx="5131688" cy="3204590"/>
+                    </a:xfrm>
+                    <a:prstGeom prst="rect">
+                      <a:avLst/>
+                    </a:prstGeom>
+                  </pic:spPr>
+                </pic:pic>
+              </a:graphicData>
+            </a:graphic>
+          </wp:inline>
+        </w:drawing>
+      </w:r>
+    </w:p>
+    <w:p>
+      <w:pPr>
+        <w:pStyle w:val="Caption"/>
+        <w:jc w:val="center"/>
+        <w:rPr>
+          <w:i w:val="0"/>
+          <w:iCs w:val="0"/>
+          <w:color w:val="000000" w:themeColor="text1"/>
+          <w:sz w:val="24"/>
+          <w:szCs w:val="24"/>
+        </w:rPr>
+      </w:pPr>
+      <w:r>
+        <w:rPr>
+          <w:i w:val="0"/>
+          <w:iCs w:val="0"/>
+          <w:color w:val="000000" w:themeColor="text1"/>
+          <w:sz w:val="24"/>
+          <w:szCs w:val="24"/>
+        </w:rPr>
+        <w:t xml:space="preserve">Gambar 2. </w:t>
+      </w:r>
+      <w:r>
+        <w:rPr>
+          <w:i w:val="0"/>
+          <w:iCs w:val="0"/>
+          <w:color w:val="000000" w:themeColor="text1"/>
+          <w:sz w:val="24"/>
+          <w:szCs w:val="24"/>
+        </w:rPr>
+        <w:fldChar w:fldCharType="begin"/>
+      </w:r>
+      <w:r>
+        <w:rPr>
+          <w:i w:val="0"/>
+          <w:iCs w:val="0"/>
+          <w:color w:val="000000" w:themeColor="text1"/>
+          <w:sz w:val="24"/>
+          <w:szCs w:val="24"/>
+        </w:rPr>
+        <w:instrText xml:space="preserve"> SEQ Gambar_2. \* ARABIC </w:instrText>
+      </w:r>
+      <w:r>
+        <w:rPr>
+          <w:i w:val="0"/>
+          <w:iCs w:val="0"/>
+          <w:color w:val="000000" w:themeColor="text1"/>
+          <w:sz w:val="24"/>
+          <w:szCs w:val="24"/>
+        </w:rPr>
+        <w:fldChar w:fldCharType="separate"/>
+      </w:r>
+      <w:r>
+        <w:rPr>
+          <w:i w:val="0"/>
+          <w:iCs w:val="0"/>
+          <w:noProof/>
+          <w:color w:val="000000" w:themeColor="text1"/>
+          <w:sz w:val="24"/>
+          <w:szCs w:val="24"/>
+        </w:rPr>
+        <w:t>2</w:t>
+      </w:r>
+      <w:r>
+        <w:rPr>
+          <w:i w:val="0"/>
+          <w:iCs w:val="0"/>
+          <w:color w:val="000000" w:themeColor="text1"/>
+          <w:sz w:val="24"/>
+          <w:szCs w:val="24"/>
+        </w:rPr>
+        <w:fldChar w:fldCharType="end"/>
+      </w:r>
+      <w:r>
+        <w:rPr>
+          <w:i w:val="0"/>
+          <w:iCs w:val="0"/>
+          <w:color w:val="000000" w:themeColor="text1"/>
+          <w:sz w:val="24"/>
+          <w:szCs w:val="24"/>
+        </w:rPr>
+        <w:t xml:space="preserve"> Instalasi Python</w:t>
       </w:r>
     </w:p>
     <w:p>
@@ -4966,7 +5108,31 @@
         </w:numPr>
       </w:pPr>
       <w:r>
-        <w:t>Buka command prompt kemudian ketik python –version untuk mengecek apakah python sudah terinstall dengan benar</w:t>
+        <w:t xml:space="preserve">Buka command prompt kemudian ketik </w:t>
+      </w:r>
+      <w:r>
+        <w:rPr>
+          <w:b/>
+          <w:bCs/>
+        </w:rPr>
+        <w:t xml:space="preserve">python </w:t>
+      </w:r>
+      <w:r>
+        <w:rPr>
+          <w:b/>
+          <w:bCs/>
+        </w:rPr>
+        <w:t>--</w:t>
+      </w:r>
+      <w:r>
+        <w:rPr>
+          <w:b/>
+          <w:bCs/>
+        </w:rPr>
+        <w:t>version</w:t>
+      </w:r>
+      <w:r>
+        <w:t xml:space="preserve"> untuk mengecek apakah python sudah terinstall dengan benar</w:t>
       </w:r>
     </w:p>
     <w:p>
@@ -4975,10 +5141,329 @@
       </w:pPr>
       <w:r>
         <w:rPr>
-          <w:highlight w:val="yellow"/>
-        </w:rPr>
-        <w:t>gambar</w:t>
-      </w:r>
+          <w:noProof/>
+        </w:rPr>
+        <w:drawing>
+          <wp:inline distT="0" distB="0" distL="0" distR="0" wp14:anchorId="1B52739F" wp14:editId="02CBEE8D">
+            <wp:extent cx="5105400" cy="2501900"/>
+            <wp:effectExtent l="0" t="0" r="0" b="0"/>
+            <wp:docPr id="12" name="Picture 12"/>
+            <wp:cNvGraphicFramePr>
+              <a:graphicFrameLocks xmlns:a="http://schemas.openxmlformats.org/drawingml/2006/main" noChangeAspect="1"/>
+            </wp:cNvGraphicFramePr>
+            <a:graphic xmlns:a="http://schemas.openxmlformats.org/drawingml/2006/main">
+              <a:graphicData uri="http://schemas.openxmlformats.org/drawingml/2006/picture">
+                <pic:pic xmlns:pic="http://schemas.openxmlformats.org/drawingml/2006/picture">
+                  <pic:nvPicPr>
+                    <pic:cNvPr id="12" name="Picture 12"/>
+                    <pic:cNvPicPr/>
+                  </pic:nvPicPr>
+                  <pic:blipFill>
+                    <a:blip r:embed="rId21">
+                      <a:extLst>
+                        <a:ext uri="{28A0092B-C50C-407E-A947-70E740481C1C}">
+                          <a14:useLocalDpi xmlns:a14="http://schemas.microsoft.com/office/drawing/2010/main" val="0"/>
+                        </a:ext>
+                      </a:extLst>
+                    </a:blip>
+                    <a:stretch>
+                      <a:fillRect/>
+                    </a:stretch>
+                  </pic:blipFill>
+                  <pic:spPr>
+                    <a:xfrm>
+                      <a:off x="0" y="0"/>
+                      <a:ext cx="5105400" cy="2501900"/>
+                    </a:xfrm>
+                    <a:prstGeom prst="rect">
+                      <a:avLst/>
+                    </a:prstGeom>
+                  </pic:spPr>
+                </pic:pic>
+              </a:graphicData>
+            </a:graphic>
+          </wp:inline>
+        </w:drawing>
+      </w:r>
+    </w:p>
+    <w:p>
+      <w:pPr>
+        <w:pStyle w:val="Caption"/>
+        <w:jc w:val="center"/>
+        <w:rPr>
+          <w:i w:val="0"/>
+          <w:iCs w:val="0"/>
+          <w:color w:val="000000" w:themeColor="text1"/>
+          <w:sz w:val="24"/>
+          <w:szCs w:val="24"/>
+        </w:rPr>
+      </w:pPr>
+      <w:r>
+        <w:rPr>
+          <w:i w:val="0"/>
+          <w:iCs w:val="0"/>
+          <w:color w:val="000000" w:themeColor="text1"/>
+          <w:sz w:val="24"/>
+          <w:szCs w:val="24"/>
+        </w:rPr>
+        <w:t xml:space="preserve">Gambar 2. </w:t>
+      </w:r>
+      <w:r>
+        <w:rPr>
+          <w:i w:val="0"/>
+          <w:iCs w:val="0"/>
+          <w:color w:val="000000" w:themeColor="text1"/>
+          <w:sz w:val="24"/>
+          <w:szCs w:val="24"/>
+        </w:rPr>
+        <w:fldChar w:fldCharType="begin"/>
+      </w:r>
+      <w:r>
+        <w:rPr>
+          <w:i w:val="0"/>
+          <w:iCs w:val="0"/>
+          <w:color w:val="000000" w:themeColor="text1"/>
+          <w:sz w:val="24"/>
+          <w:szCs w:val="24"/>
+        </w:rPr>
+        <w:instrText xml:space="preserve"> SEQ Gambar_2. \* ARABIC </w:instrText>
+      </w:r>
+      <w:r>
+        <w:rPr>
+          <w:i w:val="0"/>
+          <w:iCs w:val="0"/>
+          <w:color w:val="000000" w:themeColor="text1"/>
+          <w:sz w:val="24"/>
+          <w:szCs w:val="24"/>
+        </w:rPr>
+        <w:fldChar w:fldCharType="separate"/>
+      </w:r>
+      <w:r>
+        <w:rPr>
+          <w:i w:val="0"/>
+          <w:iCs w:val="0"/>
+          <w:noProof/>
+          <w:color w:val="000000" w:themeColor="text1"/>
+          <w:sz w:val="24"/>
+          <w:szCs w:val="24"/>
+        </w:rPr>
+        <w:t>3</w:t>
+      </w:r>
+      <w:r>
+        <w:rPr>
+          <w:i w:val="0"/>
+          <w:iCs w:val="0"/>
+          <w:color w:val="000000" w:themeColor="text1"/>
+          <w:sz w:val="24"/>
+          <w:szCs w:val="24"/>
+        </w:rPr>
+        <w:fldChar w:fldCharType="end"/>
+      </w:r>
+      <w:r>
+        <w:rPr>
+          <w:i w:val="0"/>
+          <w:iCs w:val="0"/>
+          <w:color w:val="000000" w:themeColor="text1"/>
+          <w:sz w:val="24"/>
+          <w:szCs w:val="24"/>
+        </w:rPr>
+        <w:t xml:space="preserve"> Cek apakah python sudah terinstal</w:t>
+      </w:r>
+    </w:p>
+    <w:p>
+      <w:pPr>
+        <w:pStyle w:val="ListParagraph"/>
+        <w:numPr>
+          <w:ilvl w:val="0"/>
+          <w:numId w:val="14"/>
+        </w:numPr>
+      </w:pPr>
+      <w:r>
+        <w:t xml:space="preserve">Untuk masuk ke mode interaktif ketikkan </w:t>
+      </w:r>
+      <w:r>
+        <w:rPr>
+          <w:b/>
+          <w:bCs/>
+        </w:rPr>
+        <w:t>p</w:t>
+      </w:r>
+      <w:r>
+        <w:rPr>
+          <w:b/>
+          <w:bCs/>
+        </w:rPr>
+        <w:t>ython</w:t>
+      </w:r>
+      <w:r>
+        <w:t xml:space="preserve"> pada cmd, kemudian ketik </w:t>
+      </w:r>
+      <w:r>
+        <w:rPr>
+          <w:b/>
+          <w:bCs/>
+        </w:rPr>
+        <w:t>print(“Hello World PTI”)</w:t>
+      </w:r>
+      <w:r>
+        <w:t xml:space="preserve"> untuk menampilkan tulisan </w:t>
+      </w:r>
+      <w:r>
+        <w:rPr>
+          <w:b/>
+          <w:bCs/>
+        </w:rPr>
+        <w:t>Hello World PTI</w:t>
+      </w:r>
+    </w:p>
+    <w:p>
+      <w:pPr>
+        <w:pStyle w:val="ListParagraph"/>
+        <w:jc w:val="center"/>
+      </w:pPr>
+      <w:r>
+        <w:rPr>
+          <w:noProof/>
+        </w:rPr>
+        <w:lastRenderedPageBreak/>
+        <w:drawing>
+          <wp:inline distT="0" distB="0" distL="0" distR="0" wp14:anchorId="503474CA" wp14:editId="5B2A7F71">
+            <wp:extent cx="4663568" cy="1714500"/>
+            <wp:effectExtent l="0" t="0" r="0" b="0"/>
+            <wp:docPr id="15" name="Picture 15"/>
+            <wp:cNvGraphicFramePr>
+              <a:graphicFrameLocks xmlns:a="http://schemas.openxmlformats.org/drawingml/2006/main" noChangeAspect="1"/>
+            </wp:cNvGraphicFramePr>
+            <a:graphic xmlns:a="http://schemas.openxmlformats.org/drawingml/2006/main">
+              <a:graphicData uri="http://schemas.openxmlformats.org/drawingml/2006/picture">
+                <pic:pic xmlns:pic="http://schemas.openxmlformats.org/drawingml/2006/picture">
+                  <pic:nvPicPr>
+                    <pic:cNvPr id="15" name="Picture 15"/>
+                    <pic:cNvPicPr/>
+                  </pic:nvPicPr>
+                  <pic:blipFill rotWithShape="1">
+                    <a:blip r:embed="rId22">
+                      <a:extLst>
+                        <a:ext uri="{28A0092B-C50C-407E-A947-70E740481C1C}">
+                          <a14:useLocalDpi xmlns:a14="http://schemas.microsoft.com/office/drawing/2010/main" val="0"/>
+                        </a:ext>
+                      </a:extLst>
+                    </a:blip>
+                    <a:srcRect r="29392"/>
+                    <a:stretch/>
+                  </pic:blipFill>
+                  <pic:spPr bwMode="auto">
+                    <a:xfrm>
+                      <a:off x="0" y="0"/>
+                      <a:ext cx="4670523" cy="1717057"/>
+                    </a:xfrm>
+                    <a:prstGeom prst="rect">
+                      <a:avLst/>
+                    </a:prstGeom>
+                    <a:ln>
+                      <a:noFill/>
+                    </a:ln>
+                    <a:extLst>
+                      <a:ext uri="{53640926-AAD7-44D8-BBD7-CCE9431645EC}">
+                        <a14:shadowObscured xmlns:a14="http://schemas.microsoft.com/office/drawing/2010/main"/>
+                      </a:ext>
+                    </a:extLst>
+                  </pic:spPr>
+                </pic:pic>
+              </a:graphicData>
+            </a:graphic>
+          </wp:inline>
+        </w:drawing>
+      </w:r>
+    </w:p>
+    <w:p>
+      <w:pPr>
+        <w:pStyle w:val="Caption"/>
+        <w:jc w:val="center"/>
+        <w:rPr>
+          <w:i w:val="0"/>
+          <w:iCs w:val="0"/>
+          <w:color w:val="000000" w:themeColor="text1"/>
+          <w:sz w:val="24"/>
+          <w:szCs w:val="24"/>
+        </w:rPr>
+      </w:pPr>
+      <w:r>
+        <w:rPr>
+          <w:i w:val="0"/>
+          <w:iCs w:val="0"/>
+          <w:color w:val="000000" w:themeColor="text1"/>
+          <w:sz w:val="24"/>
+          <w:szCs w:val="24"/>
+        </w:rPr>
+        <w:t xml:space="preserve">Gambar 2. </w:t>
+      </w:r>
+      <w:r>
+        <w:rPr>
+          <w:i w:val="0"/>
+          <w:iCs w:val="0"/>
+          <w:color w:val="000000" w:themeColor="text1"/>
+          <w:sz w:val="24"/>
+          <w:szCs w:val="24"/>
+        </w:rPr>
+        <w:fldChar w:fldCharType="begin"/>
+      </w:r>
+      <w:r>
+        <w:rPr>
+          <w:i w:val="0"/>
+          <w:iCs w:val="0"/>
+          <w:color w:val="000000" w:themeColor="text1"/>
+          <w:sz w:val="24"/>
+          <w:szCs w:val="24"/>
+        </w:rPr>
+        <w:instrText xml:space="preserve"> SEQ Gambar_2. \* ARABIC </w:instrText>
+      </w:r>
+      <w:r>
+        <w:rPr>
+          <w:i w:val="0"/>
+          <w:iCs w:val="0"/>
+          <w:color w:val="000000" w:themeColor="text1"/>
+          <w:sz w:val="24"/>
+          <w:szCs w:val="24"/>
+        </w:rPr>
+        <w:fldChar w:fldCharType="separate"/>
+      </w:r>
+      <w:r>
+        <w:rPr>
+          <w:i w:val="0"/>
+          <w:iCs w:val="0"/>
+          <w:noProof/>
+          <w:color w:val="000000" w:themeColor="text1"/>
+          <w:sz w:val="24"/>
+          <w:szCs w:val="24"/>
+        </w:rPr>
+        <w:t>4</w:t>
+      </w:r>
+      <w:r>
+        <w:rPr>
+          <w:i w:val="0"/>
+          <w:iCs w:val="0"/>
+          <w:color w:val="000000" w:themeColor="text1"/>
+          <w:sz w:val="24"/>
+          <w:szCs w:val="24"/>
+        </w:rPr>
+        <w:fldChar w:fldCharType="end"/>
+      </w:r>
+      <w:r>
+        <w:rPr>
+          <w:i w:val="0"/>
+          <w:iCs w:val="0"/>
+          <w:color w:val="000000" w:themeColor="text1"/>
+          <w:sz w:val="24"/>
+          <w:szCs w:val="24"/>
+        </w:rPr>
+        <w:t xml:space="preserve"> Python mode interaktif</w:t>
+      </w:r>
+    </w:p>
+    <w:p>
+      <w:pPr>
+        <w:pStyle w:val="ListParagraph"/>
+      </w:pPr>
     </w:p>
     <w:p>
       <w:pPr>
@@ -4990,7 +5475,10 @@
         <w:ind w:left="709"/>
       </w:pPr>
       <w:r>
-        <w:t>Kegiatan 2 : Instalasi Visual Studio Code dan Extension Python</w:t>
+        <w:t xml:space="preserve">Kegiatan 2 : </w:t>
+      </w:r>
+      <w:r>
+        <w:t>Menjalankan Python menggunakan IDE PyCharm</w:t>
       </w:r>
     </w:p>
     <w:p>
@@ -5004,7 +5492,7 @@
       <w:r>
         <w:t xml:space="preserve">Unduh Visual Studio Code dari </w:t>
       </w:r>
-      <w:hyperlink r:id="rId20" w:history="1">
+      <w:hyperlink r:id="rId23" w:history="1">
         <w:r>
           <w:rPr>
             <w:rStyle w:val="Hyperlink"/>
@@ -5100,6 +5588,18 @@
         </w:numPr>
       </w:pPr>
       <w:r>
+        <w:t>Pylint</w:t>
+      </w:r>
+    </w:p>
+    <w:p>
+      <w:pPr>
+        <w:pStyle w:val="ListParagraph"/>
+        <w:numPr>
+          <w:ilvl w:val="0"/>
+          <w:numId w:val="16"/>
+        </w:numPr>
+      </w:pPr>
+      <w:r>
         <w:t>Code Runner</w:t>
       </w:r>
     </w:p>
@@ -5134,7 +5634,10 @@
         <w:ind w:left="709"/>
       </w:pPr>
       <w:r>
-        <w:t>Kegiatan 3 : Membuat Program Pertama</w:t>
+        <w:t xml:space="preserve">Kegiatan 3 : </w:t>
+      </w:r>
+      <w:r>
+        <w:t>Menjalankan Python menggunakan Repl.it</w:t>
       </w:r>
     </w:p>
     <w:p/>
@@ -5161,6 +5664,7 @@
         </w:numPr>
       </w:pPr>
       <w:r>
+        <w:lastRenderedPageBreak/>
         <w:t>Sebutkan dan jelaskan bahasa pemrograman lain yang termasuk dalam bahasa interpreter seperti python</w:t>
       </w:r>
     </w:p>
@@ -5173,7 +5677,6 @@
         </w:numPr>
       </w:pPr>
       <w:r>
-        <w:lastRenderedPageBreak/>
         <w:t xml:space="preserve">Sebutkan 5 Text Editor atau IDE yang dapat digunakan untuk mengembangkan program python beserta website resminya. </w:t>
       </w:r>
     </w:p>
@@ -5206,8 +5709,8 @@
       </w:pPr>
     </w:p>
     <w:sectPr>
-      <w:footerReference w:type="even" r:id="rId21"/>
-      <w:footerReference w:type="default" r:id="rId22"/>
+      <w:footerReference w:type="even" r:id="rId24"/>
+      <w:footerReference w:type="default" r:id="rId25"/>
       <w:pgSz w:w="12240" w:h="15840"/>
       <w:pgMar w:top="1701" w:right="1701" w:bottom="1701" w:left="2268" w:header="709" w:footer="709" w:gutter="0"/>
       <w:cols w:space="708"/>
@@ -5250,11 +5753,6 @@
         <w:docPartUnique/>
       </w:docPartObj>
     </w:sdtPr>
-    <w:sdtEndPr>
-      <w:rPr>
-        <w:rStyle w:val="PageNumber"/>
-      </w:rPr>
-    </w:sdtEndPr>
     <w:sdtContent>
       <w:p>
         <w:pPr>
@@ -5307,11 +5805,6 @@
         <w:docPartUnique/>
       </w:docPartObj>
     </w:sdtPr>
-    <w:sdtEndPr>
-      <w:rPr>
-        <w:rStyle w:val="PageNumber"/>
-      </w:rPr>
-    </w:sdtEndPr>
     <w:sdtContent>
       <w:p>
         <w:pPr>

</xml_diff>